<commit_message>
doc(Reports): Planning and progress #55
</commit_message>
<xml_diff>
--- a/reports/Student #4/Requirements - Student #4.docx
+++ b/reports/Student #4/Requirements - Student #4.docx
@@ -108,7 +108,7 @@
                   <w:rPr>
                     <w:rFonts w:asciiTheme="majorHAnsi" w:hAnsiTheme="majorHAnsi" w:cstheme="majorHAnsi"/>
                   </w:rPr>
-                  <w:t xml:space="preserve"> CX.YYY  </w:t>
+                  <w:t xml:space="preserve"> C1.049 </w:t>
                 </w:r>
               </w:sdtContent>
             </w:sdt>
@@ -173,7 +173,13 @@
                   <w:rPr>
                     <w:rFonts w:asciiTheme="majorHAnsi" w:hAnsiTheme="majorHAnsi" w:cstheme="majorHAnsi"/>
                   </w:rPr>
-                  <w:t xml:space="preserve"> https://github.com/xxxx  </w:t>
+                  <w:t xml:space="preserve"> https://github.com/rafcasceb/Acme-Software_Factory-C1.04</w:t>
+                </w:r>
+                <w:r>
+                  <w:rPr>
+                    <w:rFonts w:asciiTheme="majorHAnsi" w:hAnsiTheme="majorHAnsi" w:cstheme="majorHAnsi"/>
+                  </w:rPr>
+                  <w:t xml:space="preserve">9 </w:t>
                 </w:r>
               </w:sdtContent>
             </w:sdt>
@@ -255,7 +261,13 @@
                   <w:rPr>
                     <w:rFonts w:asciiTheme="majorHAnsi" w:hAnsiTheme="majorHAnsi" w:cstheme="majorHAnsi"/>
                   </w:rPr>
-                  <w:t xml:space="preserve"> DNI, NIE, or passport number</w:t>
+                  <w:t xml:space="preserve"> </w:t>
+                </w:r>
+                <w:r>
+                  <w:rPr>
+                    <w:rFonts w:asciiTheme="majorHAnsi" w:hAnsiTheme="majorHAnsi" w:cstheme="majorHAnsi"/>
+                  </w:rPr>
+                  <w:t>54255799H</w:t>
                 </w:r>
               </w:sdtContent>
             </w:sdt>
@@ -309,21 +321,7 @@
                   <w:rPr>
                     <w:rFonts w:asciiTheme="majorHAnsi" w:hAnsiTheme="majorHAnsi" w:cstheme="majorHAnsi"/>
                   </w:rPr>
-                  <w:t xml:space="preserve"> </w:t>
-                </w:r>
-                <w:proofErr w:type="spellStart"/>
-                <w:r>
-                  <w:rPr>
-                    <w:rFonts w:asciiTheme="majorHAnsi" w:hAnsiTheme="majorHAnsi" w:cstheme="majorHAnsi"/>
-                  </w:rPr>
-                  <w:t>uvus</w:t>
-                </w:r>
-                <w:proofErr w:type="spellEnd"/>
-                <w:r>
-                  <w:rPr>
-                    <w:rFonts w:asciiTheme="majorHAnsi" w:hAnsiTheme="majorHAnsi" w:cstheme="majorHAnsi"/>
-                  </w:rPr>
-                  <w:t xml:space="preserve">  </w:t>
+                  <w:t xml:space="preserve">luimeldia </w:t>
                 </w:r>
               </w:sdtContent>
             </w:sdt>
@@ -375,7 +373,19 @@
                   <w:rPr>
                     <w:rFonts w:asciiTheme="majorHAnsi" w:hAnsiTheme="majorHAnsi" w:cstheme="majorHAnsi"/>
                   </w:rPr>
-                  <w:t xml:space="preserve"> Surnames, Name  </w:t>
+                  <w:t xml:space="preserve"> </w:t>
+                </w:r>
+                <w:r>
+                  <w:rPr>
+                    <w:rFonts w:asciiTheme="majorHAnsi" w:hAnsiTheme="majorHAnsi" w:cstheme="majorHAnsi"/>
+                  </w:rPr>
+                  <w:t>Mellado Díaz, Luis</w:t>
+                </w:r>
+                <w:r>
+                  <w:rPr>
+                    <w:rFonts w:asciiTheme="majorHAnsi" w:hAnsiTheme="majorHAnsi" w:cstheme="majorHAnsi"/>
+                  </w:rPr>
+                  <w:t xml:space="preserve"> </w:t>
                 </w:r>
               </w:sdtContent>
             </w:sdt>
@@ -427,7 +437,19 @@
                   <w:rPr>
                     <w:rFonts w:asciiTheme="majorHAnsi" w:hAnsiTheme="majorHAnsi" w:cstheme="majorHAnsi"/>
                   </w:rPr>
-                  <w:t xml:space="preserve"> role1, role2, role3  </w:t>
+                  <w:t xml:space="preserve"> </w:t>
+                </w:r>
+                <w:r>
+                  <w:rPr>
+                    <w:rFonts w:asciiTheme="majorHAnsi" w:hAnsiTheme="majorHAnsi" w:cstheme="majorHAnsi"/>
+                  </w:rPr>
+                  <w:t>Developer</w:t>
+                </w:r>
+                <w:r>
+                  <w:rPr>
+                    <w:rFonts w:asciiTheme="majorHAnsi" w:hAnsiTheme="majorHAnsi" w:cstheme="majorHAnsi"/>
+                  </w:rPr>
+                  <w:t xml:space="preserve"> </w:t>
                 </w:r>
               </w:sdtContent>
             </w:sdt>
@@ -498,7 +520,43 @@
                   <w:rPr>
                     <w:rFonts w:asciiTheme="majorHAnsi" w:hAnsiTheme="majorHAnsi" w:cstheme="majorHAnsi"/>
                   </w:rPr>
-                  <w:t xml:space="preserve"> place month day, year </w:t>
+                  <w:t xml:space="preserve"> </w:t>
+                </w:r>
+                <w:r>
+                  <w:rPr>
+                    <w:rFonts w:asciiTheme="majorHAnsi" w:hAnsiTheme="majorHAnsi" w:cstheme="majorHAnsi"/>
+                  </w:rPr>
+                  <w:t>Seville</w:t>
+                </w:r>
+                <w:r>
+                  <w:rPr>
+                    <w:rFonts w:asciiTheme="majorHAnsi" w:hAnsiTheme="majorHAnsi" w:cstheme="majorHAnsi"/>
+                  </w:rPr>
+                  <w:t xml:space="preserve"> </w:t>
+                </w:r>
+                <w:r>
+                  <w:rPr>
+                    <w:rFonts w:asciiTheme="majorHAnsi" w:hAnsiTheme="majorHAnsi" w:cstheme="majorHAnsi"/>
+                  </w:rPr>
+                  <w:t>January 18th</w:t>
+                </w:r>
+                <w:r>
+                  <w:rPr>
+                    <w:rFonts w:asciiTheme="majorHAnsi" w:hAnsiTheme="majorHAnsi" w:cstheme="majorHAnsi"/>
+                  </w:rPr>
+                  <w:t xml:space="preserve">, </w:t>
+                </w:r>
+                <w:r>
+                  <w:rPr>
+                    <w:rFonts w:asciiTheme="majorHAnsi" w:hAnsiTheme="majorHAnsi" w:cstheme="majorHAnsi"/>
+                  </w:rPr>
+                  <w:t>2024</w:t>
+                </w:r>
+                <w:r>
+                  <w:rPr>
+                    <w:rFonts w:asciiTheme="majorHAnsi" w:hAnsiTheme="majorHAnsi" w:cstheme="majorHAnsi"/>
+                  </w:rPr>
+                  <w:t xml:space="preserve"> </w:t>
                 </w:r>
               </w:sdtContent>
             </w:sdt>
@@ -751,7 +809,13 @@
             <w:rPr>
               <w:rFonts w:asciiTheme="majorHAnsi" w:hAnsiTheme="majorHAnsi" w:cstheme="majorHAnsi"/>
             </w:rPr>
-            <w:t xml:space="preserve">   </w:t>
+            <w:t xml:space="preserve"> </w:t>
+          </w:r>
+          <w:r>
+            <w:rPr>
+              <w:rFonts w:asciiTheme="majorHAnsi" w:hAnsiTheme="majorHAnsi" w:cstheme="majorHAnsi"/>
+            </w:rPr>
+            <w:t>X</w:t>
           </w:r>
         </w:sdtContent>
       </w:sdt>
@@ -1162,21 +1226,7 @@
         <w:rPr>
           <w:rFonts w:asciiTheme="majorHAnsi" w:hAnsiTheme="majorHAnsi" w:cstheme="majorHAnsi"/>
         </w:rPr>
-        <w:t xml:space="preserve"> is billed </w:t>
-      </w:r>
-      <w:proofErr w:type="gramStart"/>
-      <w:r>
-        <w:rPr>
-          <w:rFonts w:asciiTheme="majorHAnsi" w:hAnsiTheme="majorHAnsi" w:cstheme="majorHAnsi"/>
-        </w:rPr>
-        <w:t>through the use of</w:t>
-      </w:r>
-      <w:proofErr w:type="gramEnd"/>
-      <w:r>
-        <w:rPr>
-          <w:rFonts w:asciiTheme="majorHAnsi" w:hAnsiTheme="majorHAnsi" w:cstheme="majorHAnsi"/>
-        </w:rPr>
-        <w:t xml:space="preserve"> </w:t>
+        <w:t xml:space="preserve"> is billed through the use of </w:t>
       </w:r>
       <w:r>
         <w:rPr>
@@ -1773,16 +1823,8 @@
           <w:rFonts w:cstheme="majorHAnsi"/>
         </w:rPr>
         <w:lastRenderedPageBreak/>
-        <w:t xml:space="preserve">MANDATORY Deliverable D03: implementing </w:t>
-      </w:r>
-      <w:proofErr w:type="gramStart"/>
-      <w:r>
-        <w:rPr>
-          <w:rFonts w:cstheme="majorHAnsi"/>
-        </w:rPr>
-        <w:t>features</w:t>
-      </w:r>
-      <w:proofErr w:type="gramEnd"/>
+        <w:t>MANDATORY Deliverable D03: implementing features</w:t>
+      </w:r>
     </w:p>
     <w:p>
       <w:pPr>
@@ -1977,21 +2019,7 @@
         <w:rPr>
           <w:rFonts w:asciiTheme="majorHAnsi" w:hAnsiTheme="majorHAnsi" w:cstheme="majorHAnsi"/>
         </w:rPr>
-        <w:t xml:space="preserve"> can be updated or deleted </w:t>
-      </w:r>
-      <w:proofErr w:type="gramStart"/>
-      <w:r>
-        <w:rPr>
-          <w:rFonts w:asciiTheme="majorHAnsi" w:hAnsiTheme="majorHAnsi" w:cstheme="majorHAnsi"/>
-        </w:rPr>
-        <w:t>as long as</w:t>
-      </w:r>
-      <w:proofErr w:type="gramEnd"/>
-      <w:r>
-        <w:rPr>
-          <w:rFonts w:asciiTheme="majorHAnsi" w:hAnsiTheme="majorHAnsi" w:cstheme="majorHAnsi"/>
-        </w:rPr>
-        <w:t xml:space="preserve"> they have not been published. For a </w:t>
+        <w:t xml:space="preserve"> can be updated or deleted as long as they have not been published. For a </w:t>
       </w:r>
       <w:r>
         <w:rPr>
@@ -2281,21 +2309,7 @@
         <w:rPr>
           <w:rFonts w:asciiTheme="majorHAnsi" w:hAnsiTheme="majorHAnsi" w:cstheme="majorHAnsi"/>
         </w:rPr>
-        <w:t xml:space="preserve"> </w:t>
-      </w:r>
-      <w:proofErr w:type="gramStart"/>
-      <w:r>
-        <w:rPr>
-          <w:rFonts w:asciiTheme="majorHAnsi" w:hAnsiTheme="majorHAnsi" w:cstheme="majorHAnsi"/>
-        </w:rPr>
-        <w:t>as long as</w:t>
-      </w:r>
-      <w:proofErr w:type="gramEnd"/>
-      <w:r>
-        <w:rPr>
-          <w:rFonts w:asciiTheme="majorHAnsi" w:hAnsiTheme="majorHAnsi" w:cstheme="majorHAnsi"/>
-        </w:rPr>
-        <w:t xml:space="preserve"> it is not published.</w:t>
+        <w:t xml:space="preserve"> as long as it is not published.</w:t>
       </w:r>
     </w:p>
     <w:permStart w:id="1644907810" w:edGrp="everyone"/>
@@ -2957,7 +2971,19 @@
             <w:rPr>
               <w:rFonts w:asciiTheme="majorHAnsi" w:hAnsiTheme="majorHAnsi" w:cstheme="majorHAnsi"/>
             </w:rPr>
-            <w:t xml:space="preserve">    </w:t>
+            <w:t xml:space="preserve"> </w:t>
+          </w:r>
+          <w:r>
+            <w:rPr>
+              <w:rFonts w:asciiTheme="majorHAnsi" w:hAnsiTheme="majorHAnsi" w:cstheme="majorHAnsi"/>
+            </w:rPr>
+            <w:t>X</w:t>
+          </w:r>
+          <w:r>
+            <w:rPr>
+              <w:rFonts w:asciiTheme="majorHAnsi" w:hAnsiTheme="majorHAnsi" w:cstheme="majorHAnsi"/>
+            </w:rPr>
+            <w:t xml:space="preserve"> </w:t>
           </w:r>
         </w:sdtContent>
       </w:sdt>
@@ -3009,7 +3035,19 @@
             <w:rPr>
               <w:rFonts w:asciiTheme="majorHAnsi" w:hAnsiTheme="majorHAnsi" w:cstheme="majorHAnsi"/>
             </w:rPr>
-            <w:t xml:space="preserve">    </w:t>
+            <w:t xml:space="preserve"> </w:t>
+          </w:r>
+          <w:r>
+            <w:rPr>
+              <w:rFonts w:asciiTheme="majorHAnsi" w:hAnsiTheme="majorHAnsi" w:cstheme="majorHAnsi"/>
+            </w:rPr>
+            <w:t>X</w:t>
+          </w:r>
+          <w:r>
+            <w:rPr>
+              <w:rFonts w:asciiTheme="majorHAnsi" w:hAnsiTheme="majorHAnsi" w:cstheme="majorHAnsi"/>
+            </w:rPr>
+            <w:t xml:space="preserve"> </w:t>
           </w:r>
         </w:sdtContent>
       </w:sdt>
@@ -3521,16 +3559,8 @@
           <w:rFonts w:cstheme="majorHAnsi"/>
         </w:rPr>
         <w:lastRenderedPageBreak/>
-        <w:t xml:space="preserve">SUPPLEMENTARY Deliverable D03: implementing </w:t>
-      </w:r>
-      <w:proofErr w:type="gramStart"/>
-      <w:r>
-        <w:rPr>
-          <w:rFonts w:cstheme="majorHAnsi"/>
-        </w:rPr>
-        <w:t>features</w:t>
-      </w:r>
-      <w:proofErr w:type="gramEnd"/>
+        <w:t>SUPPLEMENTARY Deliverable D03: implementing features</w:t>
+      </w:r>
     </w:p>
     <w:p>
       <w:pPr>
@@ -6296,6 +6326,8 @@
   <w:rsids>
     <w:rsidRoot w:val="002C579D"/>
     <w:rsid w:val="002C579D"/>
+    <w:rsid w:val="003146DF"/>
+    <w:rsid w:val="00C43D8C"/>
   </w:rsids>
   <m:mathPr>
     <m:mathFont m:val="Cambria Math"/>

</xml_diff>

<commit_message>
update(Reports): Updated repository link #55 #54
</commit_message>
<xml_diff>
--- a/reports/Student #4/Requirements - Student #4.docx
+++ b/reports/Student #4/Requirements - Student #4.docx
@@ -173,13 +173,7 @@
                   <w:rPr>
                     <w:rFonts w:asciiTheme="majorHAnsi" w:hAnsiTheme="majorHAnsi" w:cstheme="majorHAnsi"/>
                   </w:rPr>
-                  <w:t xml:space="preserve"> https://github.com/rafcasceb/Acme-Software_Factory-C1.04</w:t>
-                </w:r>
-                <w:r>
-                  <w:rPr>
-                    <w:rFonts w:asciiTheme="majorHAnsi" w:hAnsiTheme="majorHAnsi" w:cstheme="majorHAnsi"/>
-                  </w:rPr>
-                  <w:t xml:space="preserve">9 </w:t>
+                  <w:t xml:space="preserve"> https://github.com/rafcasceb/Acme-SF-D01</w:t>
                 </w:r>
               </w:sdtContent>
             </w:sdt>
@@ -317,11 +311,19 @@
                 <w:text/>
               </w:sdtPr>
               <w:sdtContent>
+                <w:proofErr w:type="spellStart"/>
                 <w:r>
                   <w:rPr>
                     <w:rFonts w:asciiTheme="majorHAnsi" w:hAnsiTheme="majorHAnsi" w:cstheme="majorHAnsi"/>
                   </w:rPr>
-                  <w:t xml:space="preserve">luimeldia </w:t>
+                  <w:t>luimeldia</w:t>
+                </w:r>
+                <w:proofErr w:type="spellEnd"/>
+                <w:r>
+                  <w:rPr>
+                    <w:rFonts w:asciiTheme="majorHAnsi" w:hAnsiTheme="majorHAnsi" w:cstheme="majorHAnsi"/>
+                  </w:rPr>
+                  <w:t xml:space="preserve"> </w:t>
                 </w:r>
               </w:sdtContent>
             </w:sdt>
@@ -546,12 +548,14 @@
                   </w:rPr>
                   <w:t xml:space="preserve">, </w:t>
                 </w:r>
+                <w:proofErr w:type="gramStart"/>
                 <w:r>
                   <w:rPr>
                     <w:rFonts w:asciiTheme="majorHAnsi" w:hAnsiTheme="majorHAnsi" w:cstheme="majorHAnsi"/>
                   </w:rPr>
                   <w:t>2024</w:t>
                 </w:r>
+                <w:proofErr w:type="gramEnd"/>
                 <w:r>
                   <w:rPr>
                     <w:rFonts w:asciiTheme="majorHAnsi" w:hAnsiTheme="majorHAnsi" w:cstheme="majorHAnsi"/>
@@ -6327,6 +6331,7 @@
     <w:rsidRoot w:val="002C579D"/>
     <w:rsid w:val="002C579D"/>
     <w:rsid w:val="003146DF"/>
+    <w:rsid w:val="00961C94"/>
     <w:rsid w:val="00C43D8C"/>
   </w:rsids>
   <m:mathPr>

</xml_diff>

<commit_message>
docs(Testing): Testing report #496
</commit_message>
<xml_diff>
--- a/reports/Student #4/Requirements - Student #4.docx
+++ b/reports/Student #4/Requirements - Student #4.docx
@@ -1,6 +1,6 @@
 
 <file path=word/document.xml><?xml version="1.0" encoding="utf-8"?>
-<w:document xmlns:wpc="http://schemas.microsoft.com/office/word/2010/wordprocessingCanvas" xmlns:cx="http://schemas.microsoft.com/office/drawing/2014/chartex" xmlns:cx1="http://schemas.microsoft.com/office/drawing/2015/9/8/chartex" xmlns:cx2="http://schemas.microsoft.com/office/drawing/2015/10/21/chartex" xmlns:cx3="http://schemas.microsoft.com/office/drawing/2016/5/9/chartex" xmlns:cx4="http://schemas.microsoft.com/office/drawing/2016/5/10/chartex" xmlns:cx5="http://schemas.microsoft.com/office/drawing/2016/5/11/chartex" xmlns:cx6="http://schemas.microsoft.com/office/drawing/2016/5/12/chartex" xmlns:cx7="http://schemas.microsoft.com/office/drawing/2016/5/13/chartex" xmlns:cx8="http://schemas.microsoft.com/office/drawing/2016/5/14/chartex" xmlns:mc="http://schemas.openxmlformats.org/markup-compatibility/2006" xmlns:aink="http://schemas.microsoft.com/office/drawing/2016/ink" xmlns:am3d="http://schemas.microsoft.com/office/drawing/2017/model3d" xmlns:o="urn:schemas-microsoft-com:office:office" xmlns:oel="http://schemas.microsoft.com/office/2019/extlst" xmlns:r="http://schemas.openxmlformats.org/officeDocument/2006/relationships" xmlns:m="http://schemas.openxmlformats.org/officeDocument/2006/math" xmlns:v="urn:schemas-microsoft-com:vml" xmlns:wp14="http://schemas.microsoft.com/office/word/2010/wordprocessingDrawing" xmlns:wp="http://schemas.openxmlformats.org/drawingml/2006/wordprocessingDrawing" xmlns:w10="urn:schemas-microsoft-com:office:word" xmlns:w="http://schemas.openxmlformats.org/wordprocessingml/2006/main" xmlns:w14="http://schemas.microsoft.com/office/word/2010/wordml" xmlns:w15="http://schemas.microsoft.com/office/word/2012/wordml" xmlns:w16cex="http://schemas.microsoft.com/office/word/2018/wordml/cex" xmlns:w16cid="http://schemas.microsoft.com/office/word/2016/wordml/cid" xmlns:w16="http://schemas.microsoft.com/office/word/2018/wordml" xmlns:w16sdtdh="http://schemas.microsoft.com/office/word/2020/wordml/sdtdatahash" xmlns:w16se="http://schemas.microsoft.com/office/word/2015/wordml/symex" xmlns:wpg="http://schemas.microsoft.com/office/word/2010/wordprocessingGroup" xmlns:wpi="http://schemas.microsoft.com/office/word/2010/wordprocessingInk" xmlns:wne="http://schemas.microsoft.com/office/word/2006/wordml" xmlns:wps="http://schemas.microsoft.com/office/word/2010/wordprocessingShape" mc:Ignorable="w14 w15 w16se w16cid w16 w16cex w16sdtdh wp14">
+<w:document xmlns:wpc="http://schemas.microsoft.com/office/word/2010/wordprocessingCanvas" xmlns:cx="http://schemas.microsoft.com/office/drawing/2014/chartex" xmlns:cx1="http://schemas.microsoft.com/office/drawing/2015/9/8/chartex" xmlns:cx2="http://schemas.microsoft.com/office/drawing/2015/10/21/chartex" xmlns:cx3="http://schemas.microsoft.com/office/drawing/2016/5/9/chartex" xmlns:cx4="http://schemas.microsoft.com/office/drawing/2016/5/10/chartex" xmlns:cx5="http://schemas.microsoft.com/office/drawing/2016/5/11/chartex" xmlns:cx6="http://schemas.microsoft.com/office/drawing/2016/5/12/chartex" xmlns:cx7="http://schemas.microsoft.com/office/drawing/2016/5/13/chartex" xmlns:cx8="http://schemas.microsoft.com/office/drawing/2016/5/14/chartex" xmlns:mc="http://schemas.openxmlformats.org/markup-compatibility/2006" xmlns:aink="http://schemas.microsoft.com/office/drawing/2016/ink" xmlns:am3d="http://schemas.microsoft.com/office/drawing/2017/model3d" xmlns:o="urn:schemas-microsoft-com:office:office" xmlns:oel="http://schemas.microsoft.com/office/2019/extlst" xmlns:r="http://schemas.openxmlformats.org/officeDocument/2006/relationships" xmlns:m="http://schemas.openxmlformats.org/officeDocument/2006/math" xmlns:v="urn:schemas-microsoft-com:vml" xmlns:wp14="http://schemas.microsoft.com/office/word/2010/wordprocessingDrawing" xmlns:wp="http://schemas.openxmlformats.org/drawingml/2006/wordprocessingDrawing" xmlns:w10="urn:schemas-microsoft-com:office:word" xmlns:w="http://schemas.openxmlformats.org/wordprocessingml/2006/main" xmlns:w14="http://schemas.microsoft.com/office/word/2010/wordml" xmlns:w15="http://schemas.microsoft.com/office/word/2012/wordml" xmlns:w16cex="http://schemas.microsoft.com/office/word/2018/wordml/cex" xmlns:w16cid="http://schemas.microsoft.com/office/word/2016/wordml/cid" xmlns:w16="http://schemas.microsoft.com/office/word/2018/wordml" xmlns:w16du="http://schemas.microsoft.com/office/word/2023/wordml/word16du" xmlns:w16sdtdh="http://schemas.microsoft.com/office/word/2020/wordml/sdtdatahash" xmlns:w16se="http://schemas.microsoft.com/office/word/2015/wordml/symex" xmlns:wpg="http://schemas.microsoft.com/office/word/2010/wordprocessingGroup" xmlns:wpi="http://schemas.microsoft.com/office/word/2010/wordprocessingInk" xmlns:wne="http://schemas.microsoft.com/office/word/2006/wordml" xmlns:wps="http://schemas.microsoft.com/office/word/2010/wordprocessingShape" mc:Ignorable="w14 w15 w16se w16cid w16 w16cex w16sdtdh w16du wp14">
   <w:body>
     <w:p>
       <w:pPr>
@@ -173,13 +173,7 @@
                   <w:rPr>
                     <w:rFonts w:asciiTheme="majorHAnsi" w:hAnsiTheme="majorHAnsi" w:cstheme="majorHAnsi"/>
                   </w:rPr>
-                  <w:t xml:space="preserve"> https://github.com/rafcasceb/Acme-Software_Factory-C1.04</w:t>
-                </w:r>
-                <w:r>
-                  <w:rPr>
-                    <w:rFonts w:asciiTheme="majorHAnsi" w:hAnsiTheme="majorHAnsi" w:cstheme="majorHAnsi"/>
-                  </w:rPr>
-                  <w:t xml:space="preserve">9 </w:t>
+                  <w:t xml:space="preserve"> https://github.com/rafcasceb/Acme-SF-D04 </w:t>
                 </w:r>
               </w:sdtContent>
             </w:sdt>
@@ -546,7 +540,25 @@
                   <w:rPr>
                     <w:rFonts w:asciiTheme="majorHAnsi" w:hAnsiTheme="majorHAnsi" w:cstheme="majorHAnsi"/>
                   </w:rPr>
-                  <w:t>January 18th</w:t>
+                  <w:t>May</w:t>
+                </w:r>
+                <w:r>
+                  <w:rPr>
+                    <w:rFonts w:asciiTheme="majorHAnsi" w:hAnsiTheme="majorHAnsi" w:cstheme="majorHAnsi"/>
+                  </w:rPr>
+                  <w:t xml:space="preserve"> </w:t>
+                </w:r>
+                <w:r>
+                  <w:rPr>
+                    <w:rFonts w:asciiTheme="majorHAnsi" w:hAnsiTheme="majorHAnsi" w:cstheme="majorHAnsi"/>
+                  </w:rPr>
+                  <w:t>16</w:t>
+                </w:r>
+                <w:r>
+                  <w:rPr>
+                    <w:rFonts w:asciiTheme="majorHAnsi" w:hAnsiTheme="majorHAnsi" w:cstheme="majorHAnsi"/>
+                  </w:rPr>
+                  <w:t>th</w:t>
                 </w:r>
                 <w:r>
                   <w:rPr>
@@ -1445,12 +1457,6 @@
             <w:rPr>
               <w:rFonts w:asciiTheme="majorHAnsi" w:hAnsiTheme="majorHAnsi" w:cstheme="majorHAnsi"/>
             </w:rPr>
-            <w:t xml:space="preserve">  </w:t>
-          </w:r>
-          <w:r>
-            <w:rPr>
-              <w:rFonts w:asciiTheme="majorHAnsi" w:hAnsiTheme="majorHAnsi" w:cstheme="majorHAnsi"/>
-            </w:rPr>
             <w:t>X</w:t>
           </w:r>
           <w:r>
@@ -1814,19 +1820,13 @@
             <w:rPr>
               <w:rFonts w:asciiTheme="majorHAnsi" w:hAnsiTheme="majorHAnsi" w:cstheme="majorHAnsi"/>
             </w:rPr>
+            <w:t>X</w:t>
+          </w:r>
+          <w:r>
+            <w:rPr>
+              <w:rFonts w:asciiTheme="majorHAnsi" w:hAnsiTheme="majorHAnsi" w:cstheme="majorHAnsi"/>
+            </w:rPr>
             <w:t xml:space="preserve"> </w:t>
-          </w:r>
-          <w:r>
-            <w:rPr>
-              <w:rFonts w:asciiTheme="majorHAnsi" w:hAnsiTheme="majorHAnsi" w:cstheme="majorHAnsi"/>
-            </w:rPr>
-            <w:t>X</w:t>
-          </w:r>
-          <w:r>
-            <w:rPr>
-              <w:rFonts w:asciiTheme="majorHAnsi" w:hAnsiTheme="majorHAnsi" w:cstheme="majorHAnsi"/>
-            </w:rPr>
-            <w:t xml:space="preserve">  </w:t>
           </w:r>
         </w:sdtContent>
       </w:sdt>
@@ -2162,19 +2162,13 @@
             <w:rPr>
               <w:rFonts w:asciiTheme="majorHAnsi" w:hAnsiTheme="majorHAnsi" w:cstheme="majorHAnsi"/>
             </w:rPr>
-            <w:t xml:space="preserve">  </w:t>
+            <w:t>X</w:t>
           </w:r>
           <w:r>
             <w:rPr>
               <w:rFonts w:asciiTheme="majorHAnsi" w:hAnsiTheme="majorHAnsi" w:cstheme="majorHAnsi"/>
             </w:rPr>
-            <w:t>X</w:t>
-          </w:r>
-          <w:r>
-            <w:rPr>
-              <w:rFonts w:asciiTheme="majorHAnsi" w:hAnsiTheme="majorHAnsi" w:cstheme="majorHAnsi"/>
-            </w:rPr>
-            <w:t xml:space="preserve">  </w:t>
+            <w:t xml:space="preserve"> </w:t>
           </w:r>
         </w:sdtContent>
       </w:sdt>
@@ -2408,19 +2402,13 @@
             <w:rPr>
               <w:rFonts w:asciiTheme="majorHAnsi" w:hAnsiTheme="majorHAnsi" w:cstheme="majorHAnsi"/>
             </w:rPr>
-            <w:t xml:space="preserve">  </w:t>
+            <w:t>X</w:t>
           </w:r>
           <w:r>
             <w:rPr>
               <w:rFonts w:asciiTheme="majorHAnsi" w:hAnsiTheme="majorHAnsi" w:cstheme="majorHAnsi"/>
             </w:rPr>
-            <w:t>X</w:t>
-          </w:r>
-          <w:r>
-            <w:rPr>
-              <w:rFonts w:asciiTheme="majorHAnsi" w:hAnsiTheme="majorHAnsi" w:cstheme="majorHAnsi"/>
-            </w:rPr>
-            <w:t xml:space="preserve">  </w:t>
+            <w:t xml:space="preserve"> </w:t>
           </w:r>
         </w:sdtContent>
       </w:sdt>
@@ -2527,19 +2515,13 @@
             <w:rPr>
               <w:rFonts w:asciiTheme="majorHAnsi" w:hAnsiTheme="majorHAnsi" w:cstheme="majorHAnsi"/>
             </w:rPr>
-            <w:t xml:space="preserve">  </w:t>
+            <w:t>X</w:t>
           </w:r>
           <w:r>
             <w:rPr>
               <w:rFonts w:asciiTheme="majorHAnsi" w:hAnsiTheme="majorHAnsi" w:cstheme="majorHAnsi"/>
             </w:rPr>
-            <w:t>X</w:t>
-          </w:r>
-          <w:r>
-            <w:rPr>
-              <w:rFonts w:asciiTheme="majorHAnsi" w:hAnsiTheme="majorHAnsi" w:cstheme="majorHAnsi"/>
-            </w:rPr>
-            <w:t xml:space="preserve">  </w:t>
+            <w:t xml:space="preserve"> </w:t>
           </w:r>
         </w:sdtContent>
       </w:sdt>
@@ -2789,7 +2771,13 @@
             <w:rPr>
               <w:rFonts w:asciiTheme="majorHAnsi" w:hAnsiTheme="majorHAnsi" w:cstheme="majorHAnsi"/>
             </w:rPr>
-            <w:t xml:space="preserve">    </w:t>
+            <w:t>X</w:t>
+          </w:r>
+          <w:r>
+            <w:rPr>
+              <w:rFonts w:asciiTheme="majorHAnsi" w:hAnsiTheme="majorHAnsi" w:cstheme="majorHAnsi"/>
+            </w:rPr>
+            <w:t xml:space="preserve"> </w:t>
           </w:r>
         </w:sdtContent>
       </w:sdt>
@@ -2855,7 +2843,13 @@
             <w:rPr>
               <w:rFonts w:asciiTheme="majorHAnsi" w:hAnsiTheme="majorHAnsi" w:cstheme="majorHAnsi"/>
             </w:rPr>
-            <w:t xml:space="preserve">    </w:t>
+            <w:t>X</w:t>
+          </w:r>
+          <w:r>
+            <w:rPr>
+              <w:rFonts w:asciiTheme="majorHAnsi" w:hAnsiTheme="majorHAnsi" w:cstheme="majorHAnsi"/>
+            </w:rPr>
+            <w:t xml:space="preserve"> </w:t>
           </w:r>
         </w:sdtContent>
       </w:sdt>
@@ -3361,21 +3355,14 @@
               <w:rFonts w:asciiTheme="majorHAnsi" w:hAnsiTheme="majorHAnsi" w:cstheme="majorHAnsi"/>
               <w:lang w:val="en-US"/>
             </w:rPr>
-            <w:t xml:space="preserve"> </w:t>
+            <w:t>X</w:t>
           </w:r>
           <w:r>
             <w:rPr>
               <w:rFonts w:asciiTheme="majorHAnsi" w:hAnsiTheme="majorHAnsi" w:cstheme="majorHAnsi"/>
               <w:lang w:val="en-US"/>
             </w:rPr>
-            <w:t>X</w:t>
-          </w:r>
-          <w:r>
-            <w:rPr>
-              <w:rFonts w:asciiTheme="majorHAnsi" w:hAnsiTheme="majorHAnsi" w:cstheme="majorHAnsi"/>
-              <w:lang w:val="en-US"/>
-            </w:rPr>
-            <w:t xml:space="preserve">  </w:t>
+            <w:t xml:space="preserve"> </w:t>
           </w:r>
         </w:sdtContent>
       </w:sdt>
@@ -3541,7 +3528,7 @@
             <w:rPr>
               <w:rFonts w:asciiTheme="majorHAnsi" w:hAnsiTheme="majorHAnsi" w:cstheme="majorHAnsi"/>
             </w:rPr>
-            <w:t xml:space="preserve">  </w:t>
+            <w:t xml:space="preserve"> </w:t>
           </w:r>
         </w:sdtContent>
       </w:sdt>
@@ -3593,12 +3580,6 @@
             <w:rPr>
               <w:rFonts w:asciiTheme="majorHAnsi" w:hAnsiTheme="majorHAnsi" w:cstheme="majorHAnsi"/>
             </w:rPr>
-            <w:t xml:space="preserve"> </w:t>
-          </w:r>
-          <w:r>
-            <w:rPr>
-              <w:rFonts w:asciiTheme="majorHAnsi" w:hAnsiTheme="majorHAnsi" w:cstheme="majorHAnsi"/>
-            </w:rPr>
             <w:t>X</w:t>
           </w:r>
           <w:r>
@@ -3669,7 +3650,7 @@
             <w:rPr>
               <w:rFonts w:asciiTheme="majorHAnsi" w:hAnsiTheme="majorHAnsi" w:cstheme="majorHAnsi"/>
             </w:rPr>
-            <w:t xml:space="preserve">  </w:t>
+            <w:t xml:space="preserve"> </w:t>
           </w:r>
         </w:sdtContent>
       </w:sdt>
@@ -3818,19 +3799,13 @@
             <w:rPr>
               <w:rFonts w:asciiTheme="majorHAnsi" w:hAnsiTheme="majorHAnsi" w:cstheme="majorHAnsi"/>
             </w:rPr>
+            <w:t>X</w:t>
+          </w:r>
+          <w:r>
+            <w:rPr>
+              <w:rFonts w:asciiTheme="majorHAnsi" w:hAnsiTheme="majorHAnsi" w:cstheme="majorHAnsi"/>
+            </w:rPr>
             <w:t xml:space="preserve"> </w:t>
-          </w:r>
-          <w:r>
-            <w:rPr>
-              <w:rFonts w:asciiTheme="majorHAnsi" w:hAnsiTheme="majorHAnsi" w:cstheme="majorHAnsi"/>
-            </w:rPr>
-            <w:t>X</w:t>
-          </w:r>
-          <w:r>
-            <w:rPr>
-              <w:rFonts w:asciiTheme="majorHAnsi" w:hAnsiTheme="majorHAnsi" w:cstheme="majorHAnsi"/>
-            </w:rPr>
-            <w:t xml:space="preserve">  </w:t>
           </w:r>
         </w:sdtContent>
       </w:sdt>
@@ -3910,7 +3885,7 @@
             <w:rPr>
               <w:rFonts w:asciiTheme="majorHAnsi" w:hAnsiTheme="majorHAnsi" w:cstheme="majorHAnsi"/>
             </w:rPr>
-            <w:t xml:space="preserve">  </w:t>
+            <w:t xml:space="preserve"> </w:t>
           </w:r>
           <w:r>
             <w:rPr>
@@ -4084,7 +4059,7 @@
             <w:rPr>
               <w:rFonts w:asciiTheme="majorHAnsi" w:hAnsiTheme="majorHAnsi" w:cstheme="majorHAnsi"/>
             </w:rPr>
-            <w:t xml:space="preserve">  </w:t>
+            <w:t xml:space="preserve"> </w:t>
           </w:r>
         </w:sdtContent>
       </w:sdt>
@@ -4271,12 +4246,6 @@
             <w:rPr>
               <w:rFonts w:asciiTheme="majorHAnsi" w:hAnsiTheme="majorHAnsi" w:cstheme="majorHAnsi"/>
             </w:rPr>
-            <w:t xml:space="preserve"> </w:t>
-          </w:r>
-          <w:r>
-            <w:rPr>
-              <w:rFonts w:asciiTheme="majorHAnsi" w:hAnsiTheme="majorHAnsi" w:cstheme="majorHAnsi"/>
-            </w:rPr>
             <w:t>X</w:t>
           </w:r>
           <w:r>
@@ -4540,7 +4509,13 @@
             <w:rPr>
               <w:rFonts w:asciiTheme="majorHAnsi" w:hAnsiTheme="majorHAnsi" w:cstheme="majorHAnsi"/>
             </w:rPr>
-            <w:t xml:space="preserve">    </w:t>
+            <w:t>X</w:t>
+          </w:r>
+          <w:r>
+            <w:rPr>
+              <w:rFonts w:asciiTheme="majorHAnsi" w:hAnsiTheme="majorHAnsi" w:cstheme="majorHAnsi"/>
+            </w:rPr>
+            <w:t xml:space="preserve"> </w:t>
           </w:r>
         </w:sdtContent>
       </w:sdt>
@@ -4592,7 +4567,13 @@
             <w:rPr>
               <w:rFonts w:asciiTheme="majorHAnsi" w:hAnsiTheme="majorHAnsi" w:cstheme="majorHAnsi"/>
             </w:rPr>
-            <w:t xml:space="preserve">    </w:t>
+            <w:t>X</w:t>
+          </w:r>
+          <w:r>
+            <w:rPr>
+              <w:rFonts w:asciiTheme="majorHAnsi" w:hAnsiTheme="majorHAnsi" w:cstheme="majorHAnsi"/>
+            </w:rPr>
+            <w:t xml:space="preserve"> </w:t>
           </w:r>
         </w:sdtContent>
       </w:sdt>
@@ -4636,7 +4617,7 @@
 </file>
 
 <file path=word/numbering.xml><?xml version="1.0" encoding="utf-8"?>
-<w:numbering xmlns:wpc="http://schemas.microsoft.com/office/word/2010/wordprocessingCanvas" xmlns:cx="http://schemas.microsoft.com/office/drawing/2014/chartex" xmlns:cx1="http://schemas.microsoft.com/office/drawing/2015/9/8/chartex" xmlns:cx2="http://schemas.microsoft.com/office/drawing/2015/10/21/chartex" xmlns:cx3="http://schemas.microsoft.com/office/drawing/2016/5/9/chartex" xmlns:cx4="http://schemas.microsoft.com/office/drawing/2016/5/10/chartex" xmlns:cx5="http://schemas.microsoft.com/office/drawing/2016/5/11/chartex" xmlns:cx6="http://schemas.microsoft.com/office/drawing/2016/5/12/chartex" xmlns:cx7="http://schemas.microsoft.com/office/drawing/2016/5/13/chartex" xmlns:cx8="http://schemas.microsoft.com/office/drawing/2016/5/14/chartex" xmlns:mc="http://schemas.openxmlformats.org/markup-compatibility/2006" xmlns:aink="http://schemas.microsoft.com/office/drawing/2016/ink" xmlns:am3d="http://schemas.microsoft.com/office/drawing/2017/model3d" xmlns:o="urn:schemas-microsoft-com:office:office" xmlns:oel="http://schemas.microsoft.com/office/2019/extlst" xmlns:r="http://schemas.openxmlformats.org/officeDocument/2006/relationships" xmlns:m="http://schemas.openxmlformats.org/officeDocument/2006/math" xmlns:v="urn:schemas-microsoft-com:vml" xmlns:wp14="http://schemas.microsoft.com/office/word/2010/wordprocessingDrawing" xmlns:wp="http://schemas.openxmlformats.org/drawingml/2006/wordprocessingDrawing" xmlns:w10="urn:schemas-microsoft-com:office:word" xmlns:w="http://schemas.openxmlformats.org/wordprocessingml/2006/main" xmlns:w14="http://schemas.microsoft.com/office/word/2010/wordml" xmlns:w15="http://schemas.microsoft.com/office/word/2012/wordml" xmlns:w16cex="http://schemas.microsoft.com/office/word/2018/wordml/cex" xmlns:w16cid="http://schemas.microsoft.com/office/word/2016/wordml/cid" xmlns:w16="http://schemas.microsoft.com/office/word/2018/wordml" xmlns:w16sdtdh="http://schemas.microsoft.com/office/word/2020/wordml/sdtdatahash" xmlns:w16se="http://schemas.microsoft.com/office/word/2015/wordml/symex" xmlns:wpg="http://schemas.microsoft.com/office/word/2010/wordprocessingGroup" xmlns:wpi="http://schemas.microsoft.com/office/word/2010/wordprocessingInk" xmlns:wne="http://schemas.microsoft.com/office/word/2006/wordml" xmlns:wps="http://schemas.microsoft.com/office/word/2010/wordprocessingShape" mc:Ignorable="w14 w15 w16se w16cid w16 w16cex w16sdtdh wp14">
+<w:numbering xmlns:wpc="http://schemas.microsoft.com/office/word/2010/wordprocessingCanvas" xmlns:cx="http://schemas.microsoft.com/office/drawing/2014/chartex" xmlns:cx1="http://schemas.microsoft.com/office/drawing/2015/9/8/chartex" xmlns:cx2="http://schemas.microsoft.com/office/drawing/2015/10/21/chartex" xmlns:cx3="http://schemas.microsoft.com/office/drawing/2016/5/9/chartex" xmlns:cx4="http://schemas.microsoft.com/office/drawing/2016/5/10/chartex" xmlns:cx5="http://schemas.microsoft.com/office/drawing/2016/5/11/chartex" xmlns:cx6="http://schemas.microsoft.com/office/drawing/2016/5/12/chartex" xmlns:cx7="http://schemas.microsoft.com/office/drawing/2016/5/13/chartex" xmlns:cx8="http://schemas.microsoft.com/office/drawing/2016/5/14/chartex" xmlns:mc="http://schemas.openxmlformats.org/markup-compatibility/2006" xmlns:aink="http://schemas.microsoft.com/office/drawing/2016/ink" xmlns:am3d="http://schemas.microsoft.com/office/drawing/2017/model3d" xmlns:o="urn:schemas-microsoft-com:office:office" xmlns:oel="http://schemas.microsoft.com/office/2019/extlst" xmlns:r="http://schemas.openxmlformats.org/officeDocument/2006/relationships" xmlns:m="http://schemas.openxmlformats.org/officeDocument/2006/math" xmlns:v="urn:schemas-microsoft-com:vml" xmlns:wp14="http://schemas.microsoft.com/office/word/2010/wordprocessingDrawing" xmlns:wp="http://schemas.openxmlformats.org/drawingml/2006/wordprocessingDrawing" xmlns:w10="urn:schemas-microsoft-com:office:word" xmlns:w="http://schemas.openxmlformats.org/wordprocessingml/2006/main" xmlns:w14="http://schemas.microsoft.com/office/word/2010/wordml" xmlns:w15="http://schemas.microsoft.com/office/word/2012/wordml" xmlns:w16cex="http://schemas.microsoft.com/office/word/2018/wordml/cex" xmlns:w16cid="http://schemas.microsoft.com/office/word/2016/wordml/cid" xmlns:w16="http://schemas.microsoft.com/office/word/2018/wordml" xmlns:w16du="http://schemas.microsoft.com/office/word/2023/wordml/word16du" xmlns:w16sdtdh="http://schemas.microsoft.com/office/word/2020/wordml/sdtdatahash" xmlns:w16se="http://schemas.microsoft.com/office/word/2015/wordml/symex" xmlns:wpg="http://schemas.microsoft.com/office/word/2010/wordprocessingGroup" xmlns:wpi="http://schemas.microsoft.com/office/word/2010/wordprocessingInk" xmlns:wne="http://schemas.microsoft.com/office/word/2006/wordml" xmlns:wps="http://schemas.microsoft.com/office/word/2010/wordprocessingShape" mc:Ignorable="w14 w15 w16se w16cid w16 w16cex w16sdtdh w16du wp14">
   <w:abstractNum w:abstractNumId="0" w15:restartNumberingAfterBreak="0">
     <w:nsid w:val="3C204ED6"/>
     <w:multiLevelType w:val="hybridMultilevel"/>
@@ -4980,7 +4961,7 @@
 </file>
 
 <file path=word/styles.xml><?xml version="1.0" encoding="utf-8"?>
-<w:styles xmlns:mc="http://schemas.openxmlformats.org/markup-compatibility/2006" xmlns:r="http://schemas.openxmlformats.org/officeDocument/2006/relationships" xmlns:w="http://schemas.openxmlformats.org/wordprocessingml/2006/main" xmlns:w14="http://schemas.microsoft.com/office/word/2010/wordml" xmlns:w15="http://schemas.microsoft.com/office/word/2012/wordml" xmlns:w16cex="http://schemas.microsoft.com/office/word/2018/wordml/cex" xmlns:w16cid="http://schemas.microsoft.com/office/word/2016/wordml/cid" xmlns:w16="http://schemas.microsoft.com/office/word/2018/wordml" xmlns:w16sdtdh="http://schemas.microsoft.com/office/word/2020/wordml/sdtdatahash" xmlns:w16se="http://schemas.microsoft.com/office/word/2015/wordml/symex" mc:Ignorable="w14 w15 w16se w16cid w16 w16cex w16sdtdh">
+<w:styles xmlns:mc="http://schemas.openxmlformats.org/markup-compatibility/2006" xmlns:r="http://schemas.openxmlformats.org/officeDocument/2006/relationships" xmlns:w="http://schemas.openxmlformats.org/wordprocessingml/2006/main" xmlns:w14="http://schemas.microsoft.com/office/word/2010/wordml" xmlns:w15="http://schemas.microsoft.com/office/word/2012/wordml" xmlns:w16cex="http://schemas.microsoft.com/office/word/2018/wordml/cex" xmlns:w16cid="http://schemas.microsoft.com/office/word/2016/wordml/cid" xmlns:w16="http://schemas.microsoft.com/office/word/2018/wordml" xmlns:w16du="http://schemas.microsoft.com/office/word/2023/wordml/word16du" xmlns:w16sdtdh="http://schemas.microsoft.com/office/word/2020/wordml/sdtdatahash" xmlns:w16se="http://schemas.microsoft.com/office/word/2015/wordml/symex" mc:Ignorable="w14 w15 w16se w16cid w16 w16cex w16sdtdh w16du">
   <w:docDefaults>
     <w:rPrDefault>
       <w:rPr>
@@ -5594,7 +5575,7 @@
 </file>
 
 <file path=word/glossary/document.xml><?xml version="1.0" encoding="utf-8"?>
-<w:glossaryDocument xmlns:wpc="http://schemas.microsoft.com/office/word/2010/wordprocessingCanvas" xmlns:cx="http://schemas.microsoft.com/office/drawing/2014/chartex" xmlns:cx1="http://schemas.microsoft.com/office/drawing/2015/9/8/chartex" xmlns:cx2="http://schemas.microsoft.com/office/drawing/2015/10/21/chartex" xmlns:cx3="http://schemas.microsoft.com/office/drawing/2016/5/9/chartex" xmlns:cx4="http://schemas.microsoft.com/office/drawing/2016/5/10/chartex" xmlns:cx5="http://schemas.microsoft.com/office/drawing/2016/5/11/chartex" xmlns:cx6="http://schemas.microsoft.com/office/drawing/2016/5/12/chartex" xmlns:cx7="http://schemas.microsoft.com/office/drawing/2016/5/13/chartex" xmlns:cx8="http://schemas.microsoft.com/office/drawing/2016/5/14/chartex" xmlns:mc="http://schemas.openxmlformats.org/markup-compatibility/2006" xmlns:aink="http://schemas.microsoft.com/office/drawing/2016/ink" xmlns:am3d="http://schemas.microsoft.com/office/drawing/2017/model3d" xmlns:o="urn:schemas-microsoft-com:office:office" xmlns:oel="http://schemas.microsoft.com/office/2019/extlst" xmlns:r="http://schemas.openxmlformats.org/officeDocument/2006/relationships" xmlns:m="http://schemas.openxmlformats.org/officeDocument/2006/math" xmlns:v="urn:schemas-microsoft-com:vml" xmlns:wp14="http://schemas.microsoft.com/office/word/2010/wordprocessingDrawing" xmlns:wp="http://schemas.openxmlformats.org/drawingml/2006/wordprocessingDrawing" xmlns:w10="urn:schemas-microsoft-com:office:word" xmlns:w="http://schemas.openxmlformats.org/wordprocessingml/2006/main" xmlns:w14="http://schemas.microsoft.com/office/word/2010/wordml" xmlns:w15="http://schemas.microsoft.com/office/word/2012/wordml" xmlns:w16cex="http://schemas.microsoft.com/office/word/2018/wordml/cex" xmlns:w16cid="http://schemas.microsoft.com/office/word/2016/wordml/cid" xmlns:w16="http://schemas.microsoft.com/office/word/2018/wordml" xmlns:w16sdtdh="http://schemas.microsoft.com/office/word/2020/wordml/sdtdatahash" xmlns:w16se="http://schemas.microsoft.com/office/word/2015/wordml/symex" xmlns:wpg="http://schemas.microsoft.com/office/word/2010/wordprocessingGroup" xmlns:wpi="http://schemas.microsoft.com/office/word/2010/wordprocessingInk" xmlns:wne="http://schemas.microsoft.com/office/word/2006/wordml" xmlns:wps="http://schemas.microsoft.com/office/word/2010/wordprocessingShape" mc:Ignorable="w14 w15 w16se w16cid w16 w16cex w16sdtdh wp14">
+<w:glossaryDocument xmlns:wpc="http://schemas.microsoft.com/office/word/2010/wordprocessingCanvas" xmlns:cx="http://schemas.microsoft.com/office/drawing/2014/chartex" xmlns:cx1="http://schemas.microsoft.com/office/drawing/2015/9/8/chartex" xmlns:cx2="http://schemas.microsoft.com/office/drawing/2015/10/21/chartex" xmlns:cx3="http://schemas.microsoft.com/office/drawing/2016/5/9/chartex" xmlns:cx4="http://schemas.microsoft.com/office/drawing/2016/5/10/chartex" xmlns:cx5="http://schemas.microsoft.com/office/drawing/2016/5/11/chartex" xmlns:cx6="http://schemas.microsoft.com/office/drawing/2016/5/12/chartex" xmlns:cx7="http://schemas.microsoft.com/office/drawing/2016/5/13/chartex" xmlns:cx8="http://schemas.microsoft.com/office/drawing/2016/5/14/chartex" xmlns:mc="http://schemas.openxmlformats.org/markup-compatibility/2006" xmlns:aink="http://schemas.microsoft.com/office/drawing/2016/ink" xmlns:am3d="http://schemas.microsoft.com/office/drawing/2017/model3d" xmlns:o="urn:schemas-microsoft-com:office:office" xmlns:oel="http://schemas.microsoft.com/office/2019/extlst" xmlns:r="http://schemas.openxmlformats.org/officeDocument/2006/relationships" xmlns:m="http://schemas.openxmlformats.org/officeDocument/2006/math" xmlns:v="urn:schemas-microsoft-com:vml" xmlns:wp14="http://schemas.microsoft.com/office/word/2010/wordprocessingDrawing" xmlns:wp="http://schemas.openxmlformats.org/drawingml/2006/wordprocessingDrawing" xmlns:w10="urn:schemas-microsoft-com:office:word" xmlns:w="http://schemas.openxmlformats.org/wordprocessingml/2006/main" xmlns:w14="http://schemas.microsoft.com/office/word/2010/wordml" xmlns:w15="http://schemas.microsoft.com/office/word/2012/wordml" xmlns:w16cex="http://schemas.microsoft.com/office/word/2018/wordml/cex" xmlns:w16cid="http://schemas.microsoft.com/office/word/2016/wordml/cid" xmlns:w16="http://schemas.microsoft.com/office/word/2018/wordml" xmlns:w16du="http://schemas.microsoft.com/office/word/2023/wordml/word16du" xmlns:w16sdtdh="http://schemas.microsoft.com/office/word/2020/wordml/sdtdatahash" xmlns:w16se="http://schemas.microsoft.com/office/word/2015/wordml/symex" xmlns:wpg="http://schemas.microsoft.com/office/word/2010/wordprocessingGroup" xmlns:wpi="http://schemas.microsoft.com/office/word/2010/wordprocessingInk" xmlns:wne="http://schemas.microsoft.com/office/word/2006/wordml" xmlns:wps="http://schemas.microsoft.com/office/word/2010/wordprocessingShape" mc:Ignorable="w14 w15 w16se w16cid w16 w16cex w16sdtdh w16du wp14">
   <w:docParts>
     <w:docPart>
       <w:docPartPr>
@@ -6471,7 +6452,7 @@
 </file>
 
 <file path=word/glossary/fontTable.xml><?xml version="1.0" encoding="utf-8"?>
-<w:fonts xmlns:mc="http://schemas.openxmlformats.org/markup-compatibility/2006" xmlns:r="http://schemas.openxmlformats.org/officeDocument/2006/relationships" xmlns:w="http://schemas.openxmlformats.org/wordprocessingml/2006/main" xmlns:w14="http://schemas.microsoft.com/office/word/2010/wordml" xmlns:w15="http://schemas.microsoft.com/office/word/2012/wordml" xmlns:w16cex="http://schemas.microsoft.com/office/word/2018/wordml/cex" xmlns:w16cid="http://schemas.microsoft.com/office/word/2016/wordml/cid" xmlns:w16="http://schemas.microsoft.com/office/word/2018/wordml" xmlns:w16sdtdh="http://schemas.microsoft.com/office/word/2020/wordml/sdtdatahash" xmlns:w16se="http://schemas.microsoft.com/office/word/2015/wordml/symex" mc:Ignorable="w14 w15 w16se w16cid w16 w16cex w16sdtdh">
+<w:fonts xmlns:mc="http://schemas.openxmlformats.org/markup-compatibility/2006" xmlns:r="http://schemas.openxmlformats.org/officeDocument/2006/relationships" xmlns:w="http://schemas.openxmlformats.org/wordprocessingml/2006/main" xmlns:w14="http://schemas.microsoft.com/office/word/2010/wordml" xmlns:w15="http://schemas.microsoft.com/office/word/2012/wordml" xmlns:w16cex="http://schemas.microsoft.com/office/word/2018/wordml/cex" xmlns:w16cid="http://schemas.microsoft.com/office/word/2016/wordml/cid" xmlns:w16="http://schemas.microsoft.com/office/word/2018/wordml" xmlns:w16du="http://schemas.microsoft.com/office/word/2023/wordml/word16du" xmlns:w16sdtdh="http://schemas.microsoft.com/office/word/2020/wordml/sdtdatahash" xmlns:w16se="http://schemas.microsoft.com/office/word/2015/wordml/symex" mc:Ignorable="w14 w15 w16se w16cid w16 w16cex w16sdtdh w16du">
   <w:font w:name="Wingdings">
     <w:panose1 w:val="05000000000000000000"/>
     <w:charset w:val="02"/>
@@ -6537,7 +6518,7 @@
 </file>
 
 <file path=word/glossary/settings.xml><?xml version="1.0" encoding="utf-8"?>
-<w:settings xmlns:mc="http://schemas.openxmlformats.org/markup-compatibility/2006" xmlns:o="urn:schemas-microsoft-com:office:office" xmlns:r="http://schemas.openxmlformats.org/officeDocument/2006/relationships" xmlns:m="http://schemas.openxmlformats.org/officeDocument/2006/math" xmlns:v="urn:schemas-microsoft-com:vml" xmlns:w10="urn:schemas-microsoft-com:office:word" xmlns:w="http://schemas.openxmlformats.org/wordprocessingml/2006/main" xmlns:w14="http://schemas.microsoft.com/office/word/2010/wordml" xmlns:w15="http://schemas.microsoft.com/office/word/2012/wordml" xmlns:w16cex="http://schemas.microsoft.com/office/word/2018/wordml/cex" xmlns:w16cid="http://schemas.microsoft.com/office/word/2016/wordml/cid" xmlns:w16="http://schemas.microsoft.com/office/word/2018/wordml" xmlns:w16sdtdh="http://schemas.microsoft.com/office/word/2020/wordml/sdtdatahash" xmlns:w16se="http://schemas.microsoft.com/office/word/2015/wordml/symex" xmlns:sl="http://schemas.openxmlformats.org/schemaLibrary/2006/main" mc:Ignorable="w14 w15 w16se w16cid w16 w16cex w16sdtdh">
+<w:settings xmlns:mc="http://schemas.openxmlformats.org/markup-compatibility/2006" xmlns:o="urn:schemas-microsoft-com:office:office" xmlns:r="http://schemas.openxmlformats.org/officeDocument/2006/relationships" xmlns:m="http://schemas.openxmlformats.org/officeDocument/2006/math" xmlns:v="urn:schemas-microsoft-com:vml" xmlns:w10="urn:schemas-microsoft-com:office:word" xmlns:w="http://schemas.openxmlformats.org/wordprocessingml/2006/main" xmlns:w14="http://schemas.microsoft.com/office/word/2010/wordml" xmlns:w15="http://schemas.microsoft.com/office/word/2012/wordml" xmlns:w16cex="http://schemas.microsoft.com/office/word/2018/wordml/cex" xmlns:w16cid="http://schemas.microsoft.com/office/word/2016/wordml/cid" xmlns:w16="http://schemas.microsoft.com/office/word/2018/wordml" xmlns:w16du="http://schemas.microsoft.com/office/word/2023/wordml/word16du" xmlns:w16sdtdh="http://schemas.microsoft.com/office/word/2020/wordml/sdtdatahash" xmlns:w16se="http://schemas.microsoft.com/office/word/2015/wordml/symex" xmlns:sl="http://schemas.openxmlformats.org/schemaLibrary/2006/main" mc:Ignorable="w14 w15 w16se w16cid w16 w16cex w16sdtdh w16du">
   <w:view w:val="normal"/>
   <w:defaultTabStop w:val="708"/>
   <w:hyphenationZone w:val="425"/>
@@ -6553,9 +6534,9 @@
   </w:compat>
   <w:rsids>
     <w:rsidRoot w:val="002C579D"/>
-    <w:rsid w:val="001B54C0"/>
+    <w:rsid w:val="00154CF9"/>
     <w:rsid w:val="002C579D"/>
-    <w:rsid w:val="00A31852"/>
+    <w:rsid w:val="00A63AED"/>
     <w:rsid w:val="00C43D8C"/>
   </w:rsids>
   <m:mathPr>
@@ -6580,7 +6561,7 @@
 </file>
 
 <file path=word/glossary/styles.xml><?xml version="1.0" encoding="utf-8"?>
-<w:styles xmlns:mc="http://schemas.openxmlformats.org/markup-compatibility/2006" xmlns:r="http://schemas.openxmlformats.org/officeDocument/2006/relationships" xmlns:w="http://schemas.openxmlformats.org/wordprocessingml/2006/main" xmlns:w14="http://schemas.microsoft.com/office/word/2010/wordml" xmlns:w15="http://schemas.microsoft.com/office/word/2012/wordml" xmlns:w16cex="http://schemas.microsoft.com/office/word/2018/wordml/cex" xmlns:w16cid="http://schemas.microsoft.com/office/word/2016/wordml/cid" xmlns:w16="http://schemas.microsoft.com/office/word/2018/wordml" xmlns:w16sdtdh="http://schemas.microsoft.com/office/word/2020/wordml/sdtdatahash" xmlns:w16se="http://schemas.microsoft.com/office/word/2015/wordml/symex" mc:Ignorable="w14 w15 w16se w16cid w16 w16cex w16sdtdh">
+<w:styles xmlns:mc="http://schemas.openxmlformats.org/markup-compatibility/2006" xmlns:r="http://schemas.openxmlformats.org/officeDocument/2006/relationships" xmlns:w="http://schemas.openxmlformats.org/wordprocessingml/2006/main" xmlns:w14="http://schemas.microsoft.com/office/word/2010/wordml" xmlns:w15="http://schemas.microsoft.com/office/word/2012/wordml" xmlns:w16cex="http://schemas.microsoft.com/office/word/2018/wordml/cex" xmlns:w16cid="http://schemas.microsoft.com/office/word/2016/wordml/cid" xmlns:w16="http://schemas.microsoft.com/office/word/2018/wordml" xmlns:w16du="http://schemas.microsoft.com/office/word/2023/wordml/word16du" xmlns:w16sdtdh="http://schemas.microsoft.com/office/word/2020/wordml/sdtdatahash" xmlns:w16se="http://schemas.microsoft.com/office/word/2015/wordml/symex" mc:Ignorable="w14 w15 w16se w16cid w16 w16cex w16sdtdh w16du">
   <w:docDefaults>
     <w:rPrDefault>
       <w:rPr>
@@ -7141,7 +7122,7 @@
 </file>
 
 <file path=word/glossary/webSettings.xml><?xml version="1.0" encoding="utf-8"?>
-<w:webSettings xmlns:mc="http://schemas.openxmlformats.org/markup-compatibility/2006" xmlns:r="http://schemas.openxmlformats.org/officeDocument/2006/relationships" xmlns:w="http://schemas.openxmlformats.org/wordprocessingml/2006/main" xmlns:w14="http://schemas.microsoft.com/office/word/2010/wordml" xmlns:w15="http://schemas.microsoft.com/office/word/2012/wordml" xmlns:w16cex="http://schemas.microsoft.com/office/word/2018/wordml/cex" xmlns:w16cid="http://schemas.microsoft.com/office/word/2016/wordml/cid" xmlns:w16="http://schemas.microsoft.com/office/word/2018/wordml" xmlns:w16sdtdh="http://schemas.microsoft.com/office/word/2020/wordml/sdtdatahash" xmlns:w16se="http://schemas.microsoft.com/office/word/2015/wordml/symex" mc:Ignorable="w14 w15 w16se w16cid w16 w16cex w16sdtdh">
+<w:webSettings xmlns:mc="http://schemas.openxmlformats.org/markup-compatibility/2006" xmlns:r="http://schemas.openxmlformats.org/officeDocument/2006/relationships" xmlns:w="http://schemas.openxmlformats.org/wordprocessingml/2006/main" xmlns:w14="http://schemas.microsoft.com/office/word/2010/wordml" xmlns:w15="http://schemas.microsoft.com/office/word/2012/wordml" xmlns:w16cex="http://schemas.microsoft.com/office/word/2018/wordml/cex" xmlns:w16cid="http://schemas.microsoft.com/office/word/2016/wordml/cid" xmlns:w16="http://schemas.microsoft.com/office/word/2018/wordml" xmlns:w16du="http://schemas.microsoft.com/office/word/2023/wordml/word16du" xmlns:w16sdtdh="http://schemas.microsoft.com/office/word/2020/wordml/sdtdatahash" xmlns:w16se="http://schemas.microsoft.com/office/word/2015/wordml/symex" mc:Ignorable="w14 w15 w16se w16cid w16 w16cex w16sdtdh w16du">
   <w:optimizeForBrowser/>
   <w:allowPNG/>
 </w:webSettings>

</xml_diff>